<commit_message>
Project Objective doc updated
</commit_message>
<xml_diff>
--- a/Documentation/Aug 25/Project Objective.docx
+++ b/Documentation/Aug 25/Project Objective.docx
@@ -18,254 +18,27 @@
           <w:sz w:val="28"/>
           <w:szCs w:val="28"/>
         </w:rPr>
-        <w:t>1. Introduction</w:t>
+        <w:t xml:space="preserve">1. </w:t>
       </w:r>
-    </w:p>
-    <w:p>
-      <w:pPr>
+      <w:r>
         <w:rPr>
           <w:rFonts w:ascii="Times New Roman" w:eastAsia="Times New Roman" w:hAnsi="Times New Roman" w:cs="Times New Roman"/>
           <w:b/>
           <w:sz w:val="28"/>
           <w:szCs w:val="28"/>
         </w:rPr>
-      </w:pPr>
-    </w:p>
-    <w:p>
-      <w:pPr>
-        <w:rPr>
-          <w:rFonts w:ascii="Times New Roman" w:eastAsia="Times New Roman" w:hAnsi="Times New Roman" w:cs="Times New Roman"/>
-          <w:b/>
-          <w:sz w:val="24"/>
-          <w:szCs w:val="24"/>
-        </w:rPr>
-      </w:pPr>
-      <w:r>
-        <w:rPr>
-          <w:rFonts w:ascii="Times New Roman" w:eastAsia="Times New Roman" w:hAnsi="Times New Roman" w:cs="Times New Roman"/>
-          <w:b/>
-          <w:sz w:val="24"/>
-          <w:szCs w:val="24"/>
-        </w:rPr>
-        <w:t>1.1 Purpose</w:t>
+        <w:t>Objective</w:t>
       </w:r>
     </w:p>
     <w:p>
       <w:pPr>
-        <w:rPr>
-          <w:rFonts w:ascii="Times New Roman" w:eastAsia="Times New Roman" w:hAnsi="Times New Roman" w:cs="Times New Roman"/>
-          <w:sz w:val="24"/>
-          <w:szCs w:val="24"/>
-        </w:rPr>
-      </w:pPr>
-      <w:r>
         <w:rPr>
           <w:rFonts w:ascii="Times New Roman" w:eastAsia="Times New Roman" w:hAnsi="Times New Roman" w:cs="Times New Roman"/>
           <w:b/>
           <w:sz w:val="28"/>
           <w:szCs w:val="28"/>
         </w:rPr>
-        <w:tab/>
-      </w:r>
-      <w:r>
-        <w:rPr>
-          <w:rFonts w:ascii="Times New Roman" w:eastAsia="Times New Roman" w:hAnsi="Times New Roman" w:cs="Times New Roman"/>
-          <w:b/>
-          <w:sz w:val="28"/>
-          <w:szCs w:val="28"/>
-        </w:rPr>
-        <w:tab/>
-      </w:r>
-      <w:r>
-        <w:rPr>
-          <w:rFonts w:ascii="Times New Roman" w:eastAsia="Times New Roman" w:hAnsi="Times New Roman" w:cs="Times New Roman"/>
-          <w:sz w:val="24"/>
-          <w:szCs w:val="24"/>
-        </w:rPr>
-        <w:t xml:space="preserve">The main purpose of application is to create, modify and delete online invitation system which helps the people to invite guests for their party to manage the number of people attending the event, creating polls to finalize food menu and what costume they have to wear. This application helps the event organizers to plan the event successfully without any issues. </w:t>
-      </w:r>
-    </w:p>
-    <w:p>
-      <w:pPr>
-        <w:rPr>
-          <w:rFonts w:ascii="Times New Roman" w:eastAsia="Times New Roman" w:hAnsi="Times New Roman" w:cs="Times New Roman"/>
-          <w:sz w:val="24"/>
-          <w:szCs w:val="24"/>
-        </w:rPr>
-      </w:pPr>
-    </w:p>
-    <w:p>
-      <w:pPr>
-        <w:rPr>
-          <w:rFonts w:ascii="Times New Roman" w:eastAsia="Times New Roman" w:hAnsi="Times New Roman" w:cs="Times New Roman"/>
-          <w:b/>
-          <w:sz w:val="24"/>
-          <w:szCs w:val="24"/>
-        </w:rPr>
-      </w:pPr>
-      <w:r>
-        <w:rPr>
-          <w:rFonts w:ascii="Times New Roman" w:eastAsia="Times New Roman" w:hAnsi="Times New Roman" w:cs="Times New Roman"/>
-          <w:b/>
-          <w:sz w:val="24"/>
-          <w:szCs w:val="24"/>
-        </w:rPr>
-        <w:t>1.2 Scope</w:t>
-      </w:r>
-    </w:p>
-    <w:p>
-      <w:pPr>
-        <w:rPr>
-          <w:rFonts w:ascii="Times New Roman" w:eastAsia="Times New Roman" w:hAnsi="Times New Roman" w:cs="Times New Roman"/>
-          <w:sz w:val="24"/>
-          <w:szCs w:val="24"/>
-        </w:rPr>
-      </w:pPr>
-      <w:r>
-        <w:rPr>
-          <w:rFonts w:ascii="Times New Roman" w:eastAsia="Times New Roman" w:hAnsi="Times New Roman" w:cs="Times New Roman"/>
-          <w:b/>
-          <w:sz w:val="28"/>
-          <w:szCs w:val="28"/>
-        </w:rPr>
-        <w:tab/>
-      </w:r>
-      <w:r>
-        <w:rPr>
-          <w:rFonts w:ascii="Times New Roman" w:eastAsia="Times New Roman" w:hAnsi="Times New Roman" w:cs="Times New Roman"/>
-          <w:b/>
-          <w:sz w:val="28"/>
-          <w:szCs w:val="28"/>
-        </w:rPr>
-        <w:tab/>
-      </w:r>
-      <w:r>
-        <w:rPr>
-          <w:rFonts w:ascii="Times New Roman" w:eastAsia="Times New Roman" w:hAnsi="Times New Roman" w:cs="Times New Roman"/>
-          <w:sz w:val="24"/>
-          <w:szCs w:val="24"/>
-        </w:rPr>
-        <w:t xml:space="preserve">The scope of the project is to create an application that helps the event organizers to invite the guests to party which helps the organizers to plan for the place, food items, number of guests, what are the lists of items they need to bring while coming to the party and what costume they have to wear. </w:t>
-      </w:r>
-    </w:p>
-    <w:p/>
-    <w:p>
-      <w:pPr>
-        <w:spacing w:after="160" w:line="256" w:lineRule="auto"/>
-        <w:rPr>
-          <w:rFonts w:ascii="Times New Roman" w:eastAsia="Times New Roman" w:hAnsi="Times New Roman" w:cs="Times New Roman"/>
-          <w:b/>
-          <w:sz w:val="24"/>
-          <w:szCs w:val="24"/>
-        </w:rPr>
-      </w:pPr>
-      <w:r>
-        <w:rPr>
-          <w:rFonts w:ascii="Times New Roman" w:eastAsia="Times New Roman" w:hAnsi="Times New Roman" w:cs="Times New Roman"/>
-          <w:b/>
-          <w:sz w:val="24"/>
-          <w:szCs w:val="24"/>
-        </w:rPr>
-        <w:t xml:space="preserve">                                                    </w:t>
-      </w:r>
-      <w:r>
-        <w:rPr>
-          <w:rFonts w:ascii="Times New Roman" w:eastAsia="Times New Roman" w:hAnsi="Times New Roman" w:cs="Times New Roman"/>
-          <w:b/>
-          <w:sz w:val="24"/>
-          <w:szCs w:val="24"/>
-        </w:rPr>
-        <w:tab/>
-      </w:r>
-    </w:p>
-    <w:p>
-      <w:pPr>
-        <w:spacing w:after="160" w:line="254" w:lineRule="auto"/>
-        <w:rPr>
-          <w:rFonts w:ascii="Times New Roman" w:eastAsia="Times New Roman" w:hAnsi="Times New Roman" w:cs="Times New Roman"/>
-          <w:b/>
-          <w:sz w:val="24"/>
-          <w:szCs w:val="24"/>
-        </w:rPr>
-      </w:pPr>
-      <w:r>
-        <w:rPr>
-          <w:rFonts w:ascii="Times New Roman" w:eastAsia="Times New Roman" w:hAnsi="Times New Roman" w:cs="Times New Roman"/>
-          <w:b/>
-          <w:sz w:val="24"/>
-          <w:szCs w:val="24"/>
-        </w:rPr>
-        <w:t>2.</w:t>
-      </w:r>
-      <w:r>
-        <w:rPr>
-          <w:rFonts w:ascii="Times New Roman" w:eastAsia="Times New Roman" w:hAnsi="Times New Roman" w:cs="Times New Roman"/>
-          <w:b/>
-          <w:sz w:val="24"/>
-          <w:szCs w:val="24"/>
-        </w:rPr>
-        <w:t xml:space="preserve"> </w:t>
-      </w:r>
-      <w:r>
-        <w:rPr>
-          <w:rFonts w:ascii="Times New Roman" w:eastAsia="Times New Roman" w:hAnsi="Times New Roman" w:cs="Times New Roman"/>
-          <w:b/>
-          <w:sz w:val="24"/>
-          <w:szCs w:val="24"/>
-        </w:rPr>
-        <w:t>Project Objective</w:t>
-      </w:r>
-      <w:r>
-        <w:rPr>
-          <w:rFonts w:ascii="Times New Roman" w:eastAsia="Times New Roman" w:hAnsi="Times New Roman" w:cs="Times New Roman"/>
-          <w:b/>
-          <w:sz w:val="24"/>
-          <w:szCs w:val="24"/>
-        </w:rPr>
-        <w:t>:</w:t>
-      </w:r>
-    </w:p>
-    <w:p>
-      <w:pPr>
-        <w:spacing w:after="160" w:line="254" w:lineRule="auto"/>
-        <w:rPr>
-          <w:rFonts w:ascii="Times New Roman" w:eastAsia="Times New Roman" w:hAnsi="Times New Roman" w:cs="Times New Roman"/>
-          <w:sz w:val="24"/>
-          <w:szCs w:val="24"/>
-        </w:rPr>
-      </w:pPr>
-      <w:r>
-        <w:rPr>
-          <w:rFonts w:ascii="Times New Roman" w:eastAsia="Times New Roman" w:hAnsi="Times New Roman" w:cs="Times New Roman"/>
-          <w:sz w:val="24"/>
-          <w:szCs w:val="24"/>
-        </w:rPr>
-        <w:t>Here is a detailed overview of login page and register page</w:t>
-      </w:r>
-      <w:r>
-        <w:rPr>
-          <w:rFonts w:ascii="Times New Roman" w:eastAsia="Times New Roman" w:hAnsi="Times New Roman" w:cs="Times New Roman"/>
-          <w:sz w:val="24"/>
-          <w:szCs w:val="24"/>
-        </w:rPr>
-        <w:t xml:space="preserve"> and also the pages that we are going to work on this </w:t>
-      </w:r>
-      <w:r>
-        <w:rPr>
-          <w:rFonts w:ascii="Times New Roman" w:eastAsia="Times New Roman" w:hAnsi="Times New Roman" w:cs="Times New Roman"/>
-          <w:sz w:val="24"/>
-          <w:szCs w:val="24"/>
-        </w:rPr>
-        <w:t>semester:</w:t>
-      </w:r>
-      <w:r>
-        <w:rPr>
-          <w:rFonts w:ascii="Times New Roman" w:eastAsia="Times New Roman" w:hAnsi="Times New Roman" w:cs="Times New Roman"/>
-          <w:sz w:val="24"/>
-          <w:szCs w:val="24"/>
-        </w:rPr>
-        <w:t>-</w:t>
-      </w:r>
+      </w:pPr>
     </w:p>
     <w:p>
       <w:pPr>
@@ -277,11 +50,15 @@
         <w:spacing w:after="160" w:line="254" w:lineRule="auto"/>
         <w:rPr>
           <w:rFonts w:ascii="Times New Roman" w:hAnsi="Times New Roman" w:cs="Times New Roman"/>
+          <w:sz w:val="24"/>
+          <w:szCs w:val="24"/>
         </w:rPr>
       </w:pPr>
       <w:r>
         <w:rPr>
           <w:rFonts w:ascii="Times New Roman" w:hAnsi="Times New Roman" w:cs="Times New Roman"/>
+          <w:sz w:val="24"/>
+          <w:szCs w:val="24"/>
         </w:rPr>
         <w:t>Host</w:t>
       </w:r>
@@ -295,8 +72,18 @@
         </w:numPr>
         <w:spacing w:after="160" w:line="254" w:lineRule="auto"/>
         <w:ind w:left="1800"/>
+        <w:rPr>
+          <w:rFonts w:ascii="Times New Roman" w:hAnsi="Times New Roman" w:cs="Times New Roman"/>
+          <w:sz w:val="24"/>
+          <w:szCs w:val="24"/>
+        </w:rPr>
       </w:pPr>
       <w:r>
+        <w:rPr>
+          <w:rFonts w:ascii="Times New Roman" w:hAnsi="Times New Roman" w:cs="Times New Roman"/>
+          <w:sz w:val="24"/>
+          <w:szCs w:val="24"/>
+        </w:rPr>
         <w:t>Register</w:t>
       </w:r>
     </w:p>
@@ -309,8 +96,18 @@
         </w:numPr>
         <w:spacing w:after="160" w:line="254" w:lineRule="auto"/>
         <w:ind w:left="1800"/>
+        <w:rPr>
+          <w:rFonts w:ascii="Times New Roman" w:hAnsi="Times New Roman" w:cs="Times New Roman"/>
+          <w:sz w:val="24"/>
+          <w:szCs w:val="24"/>
+        </w:rPr>
       </w:pPr>
       <w:r>
+        <w:rPr>
+          <w:rFonts w:ascii="Times New Roman" w:hAnsi="Times New Roman" w:cs="Times New Roman"/>
+          <w:sz w:val="24"/>
+          <w:szCs w:val="24"/>
+        </w:rPr>
         <w:t>Login</w:t>
       </w:r>
     </w:p>
@@ -323,8 +120,18 @@
         </w:numPr>
         <w:spacing w:after="160" w:line="254" w:lineRule="auto"/>
         <w:ind w:left="1800"/>
+        <w:rPr>
+          <w:rFonts w:ascii="Times New Roman" w:hAnsi="Times New Roman" w:cs="Times New Roman"/>
+          <w:sz w:val="24"/>
+          <w:szCs w:val="24"/>
+        </w:rPr>
       </w:pPr>
       <w:r>
+        <w:rPr>
+          <w:rFonts w:ascii="Times New Roman" w:hAnsi="Times New Roman" w:cs="Times New Roman"/>
+          <w:sz w:val="24"/>
+          <w:szCs w:val="24"/>
+        </w:rPr>
         <w:t>Send an invitation</w:t>
       </w:r>
     </w:p>
@@ -337,8 +144,18 @@
         </w:numPr>
         <w:spacing w:after="160" w:line="254" w:lineRule="auto"/>
         <w:ind w:left="1800"/>
+        <w:rPr>
+          <w:rFonts w:ascii="Times New Roman" w:hAnsi="Times New Roman" w:cs="Times New Roman"/>
+          <w:sz w:val="24"/>
+          <w:szCs w:val="24"/>
+        </w:rPr>
       </w:pPr>
       <w:r>
+        <w:rPr>
+          <w:rFonts w:ascii="Times New Roman" w:hAnsi="Times New Roman" w:cs="Times New Roman"/>
+          <w:sz w:val="24"/>
+          <w:szCs w:val="24"/>
+        </w:rPr>
         <w:t>Modify/Change an invitation</w:t>
       </w:r>
     </w:p>
@@ -351,8 +168,18 @@
         </w:numPr>
         <w:spacing w:after="160" w:line="254" w:lineRule="auto"/>
         <w:ind w:left="1800"/>
+        <w:rPr>
+          <w:rFonts w:ascii="Times New Roman" w:hAnsi="Times New Roman" w:cs="Times New Roman"/>
+          <w:sz w:val="24"/>
+          <w:szCs w:val="24"/>
+        </w:rPr>
       </w:pPr>
       <w:r>
+        <w:rPr>
+          <w:rFonts w:ascii="Times New Roman" w:hAnsi="Times New Roman" w:cs="Times New Roman"/>
+          <w:sz w:val="24"/>
+          <w:szCs w:val="24"/>
+        </w:rPr>
         <w:t>Cancel an invite</w:t>
       </w:r>
     </w:p>
@@ -365,8 +192,18 @@
         </w:numPr>
         <w:spacing w:after="160" w:line="254" w:lineRule="auto"/>
         <w:ind w:left="1800"/>
+        <w:rPr>
+          <w:rFonts w:ascii="Times New Roman" w:hAnsi="Times New Roman" w:cs="Times New Roman"/>
+          <w:sz w:val="24"/>
+          <w:szCs w:val="24"/>
+        </w:rPr>
       </w:pPr>
       <w:r>
+        <w:rPr>
+          <w:rFonts w:ascii="Times New Roman" w:hAnsi="Times New Roman" w:cs="Times New Roman"/>
+          <w:sz w:val="24"/>
+          <w:szCs w:val="24"/>
+        </w:rPr>
         <w:t>View card templates</w:t>
       </w:r>
     </w:p>
@@ -379,8 +216,18 @@
         </w:numPr>
         <w:spacing w:after="160" w:line="254" w:lineRule="auto"/>
         <w:ind w:left="1800"/>
+        <w:rPr>
+          <w:rFonts w:ascii="Times New Roman" w:hAnsi="Times New Roman" w:cs="Times New Roman"/>
+          <w:sz w:val="24"/>
+          <w:szCs w:val="24"/>
+        </w:rPr>
       </w:pPr>
       <w:r>
+        <w:rPr>
+          <w:rFonts w:ascii="Times New Roman" w:hAnsi="Times New Roman" w:cs="Times New Roman"/>
+          <w:sz w:val="24"/>
+          <w:szCs w:val="24"/>
+        </w:rPr>
         <w:t>Save the invitation for later use</w:t>
       </w:r>
     </w:p>
@@ -393,8 +240,18 @@
         </w:numPr>
         <w:spacing w:after="160" w:line="254" w:lineRule="auto"/>
         <w:ind w:left="1800"/>
+        <w:rPr>
+          <w:rFonts w:ascii="Times New Roman" w:hAnsi="Times New Roman" w:cs="Times New Roman"/>
+          <w:sz w:val="24"/>
+          <w:szCs w:val="24"/>
+        </w:rPr>
       </w:pPr>
       <w:r>
+        <w:rPr>
+          <w:rFonts w:ascii="Times New Roman" w:hAnsi="Times New Roman" w:cs="Times New Roman"/>
+          <w:sz w:val="24"/>
+          <w:szCs w:val="24"/>
+        </w:rPr>
         <w:t>View the number of hosts who confirm</w:t>
       </w:r>
     </w:p>
@@ -407,8 +264,18 @@
         </w:numPr>
         <w:spacing w:after="160" w:line="254" w:lineRule="auto"/>
         <w:ind w:left="1800"/>
+        <w:rPr>
+          <w:rFonts w:ascii="Times New Roman" w:hAnsi="Times New Roman" w:cs="Times New Roman"/>
+          <w:sz w:val="24"/>
+          <w:szCs w:val="24"/>
+        </w:rPr>
       </w:pPr>
       <w:r>
+        <w:rPr>
+          <w:rFonts w:ascii="Times New Roman" w:hAnsi="Times New Roman" w:cs="Times New Roman"/>
+          <w:sz w:val="24"/>
+          <w:szCs w:val="24"/>
+        </w:rPr>
         <w:t>Add a poll to an invitation</w:t>
       </w:r>
     </w:p>
@@ -421,8 +288,18 @@
         </w:numPr>
         <w:spacing w:after="160" w:line="254" w:lineRule="auto"/>
         <w:ind w:left="1800"/>
+        <w:rPr>
+          <w:rFonts w:ascii="Times New Roman" w:hAnsi="Times New Roman" w:cs="Times New Roman"/>
+          <w:sz w:val="24"/>
+          <w:szCs w:val="24"/>
+        </w:rPr>
       </w:pPr>
       <w:r>
+        <w:rPr>
+          <w:rFonts w:ascii="Times New Roman" w:hAnsi="Times New Roman" w:cs="Times New Roman"/>
+          <w:sz w:val="24"/>
+          <w:szCs w:val="24"/>
+        </w:rPr>
         <w:t>What to bring?</w:t>
       </w:r>
     </w:p>
@@ -435,12 +312,20 @@
         </w:numPr>
         <w:spacing w:after="160" w:line="254" w:lineRule="auto"/>
         <w:ind w:left="1800"/>
+        <w:rPr>
+          <w:rFonts w:ascii="Times New Roman" w:hAnsi="Times New Roman" w:cs="Times New Roman"/>
+          <w:sz w:val="24"/>
+          <w:szCs w:val="24"/>
+        </w:rPr>
       </w:pPr>
       <w:r>
+        <w:rPr>
+          <w:rFonts w:ascii="Times New Roman" w:hAnsi="Times New Roman" w:cs="Times New Roman"/>
+          <w:sz w:val="24"/>
+          <w:szCs w:val="24"/>
+        </w:rPr>
         <w:t>Add food menu</w:t>
       </w:r>
-      <w:bookmarkStart w:id="0" w:name="_GoBack"/>
-      <w:bookmarkEnd w:id="0"/>
     </w:p>
     <w:p>
       <w:pPr>
@@ -451,9 +336,29 @@
         </w:numPr>
         <w:spacing w:after="160" w:line="254" w:lineRule="auto"/>
         <w:ind w:left="1800"/>
+        <w:rPr>
+          <w:rFonts w:ascii="Times New Roman" w:hAnsi="Times New Roman" w:cs="Times New Roman"/>
+          <w:sz w:val="24"/>
+          <w:szCs w:val="24"/>
+        </w:rPr>
       </w:pPr>
       <w:r>
-        <w:t>Add guests to the contact list</w:t>
+        <w:rPr>
+          <w:rFonts w:ascii="Times New Roman" w:hAnsi="Times New Roman" w:cs="Times New Roman"/>
+          <w:sz w:val="24"/>
+          <w:szCs w:val="24"/>
+        </w:rPr>
+        <w:t>Add guests to the contac</w:t>
+      </w:r>
+      <w:bookmarkStart w:id="0" w:name="_GoBack"/>
+      <w:bookmarkEnd w:id="0"/>
+      <w:r>
+        <w:rPr>
+          <w:rFonts w:ascii="Times New Roman" w:hAnsi="Times New Roman" w:cs="Times New Roman"/>
+          <w:sz w:val="24"/>
+          <w:szCs w:val="24"/>
+        </w:rPr>
+        <w:t>t list</w:t>
       </w:r>
     </w:p>
     <w:p>
@@ -465,8 +370,18 @@
         </w:numPr>
         <w:spacing w:after="160" w:line="254" w:lineRule="auto"/>
         <w:ind w:left="1800"/>
+        <w:rPr>
+          <w:rFonts w:ascii="Times New Roman" w:hAnsi="Times New Roman" w:cs="Times New Roman"/>
+          <w:sz w:val="24"/>
+          <w:szCs w:val="24"/>
+        </w:rPr>
       </w:pPr>
       <w:r>
+        <w:rPr>
+          <w:rFonts w:ascii="Times New Roman" w:hAnsi="Times New Roman" w:cs="Times New Roman"/>
+          <w:sz w:val="24"/>
+          <w:szCs w:val="24"/>
+        </w:rPr>
         <w:t>SMS invitation</w:t>
       </w:r>
     </w:p>
@@ -475,6 +390,11 @@
         <w:pStyle w:val="ListParagraph"/>
         <w:spacing w:after="160" w:line="254" w:lineRule="auto"/>
         <w:ind w:left="1800"/>
+        <w:rPr>
+          <w:rFonts w:ascii="Times New Roman" w:hAnsi="Times New Roman" w:cs="Times New Roman"/>
+          <w:sz w:val="24"/>
+          <w:szCs w:val="24"/>
+        </w:rPr>
       </w:pPr>
     </w:p>
     <w:p>
@@ -485,8 +405,18 @@
           <w:numId w:val="6"/>
         </w:numPr>
         <w:spacing w:after="160" w:line="254" w:lineRule="auto"/>
+        <w:rPr>
+          <w:rFonts w:ascii="Times New Roman" w:hAnsi="Times New Roman" w:cs="Times New Roman"/>
+          <w:sz w:val="24"/>
+          <w:szCs w:val="24"/>
+        </w:rPr>
       </w:pPr>
       <w:r>
+        <w:rPr>
+          <w:rFonts w:ascii="Times New Roman" w:hAnsi="Times New Roman" w:cs="Times New Roman"/>
+          <w:sz w:val="24"/>
+          <w:szCs w:val="24"/>
+        </w:rPr>
         <w:t>Invitee</w:t>
       </w:r>
     </w:p>
@@ -498,8 +428,18 @@
           <w:numId w:val="10"/>
         </w:numPr>
         <w:spacing w:after="160" w:line="254" w:lineRule="auto"/>
+        <w:rPr>
+          <w:rFonts w:ascii="Times New Roman" w:hAnsi="Times New Roman" w:cs="Times New Roman"/>
+          <w:sz w:val="24"/>
+          <w:szCs w:val="24"/>
+        </w:rPr>
       </w:pPr>
       <w:r>
+        <w:rPr>
+          <w:rFonts w:ascii="Times New Roman" w:hAnsi="Times New Roman" w:cs="Times New Roman"/>
+          <w:sz w:val="24"/>
+          <w:szCs w:val="24"/>
+        </w:rPr>
         <w:t>RSVP invite</w:t>
       </w:r>
     </w:p>
@@ -511,8 +451,18 @@
           <w:numId w:val="10"/>
         </w:numPr>
         <w:spacing w:after="160" w:line="254" w:lineRule="auto"/>
+        <w:rPr>
+          <w:rFonts w:ascii="Times New Roman" w:hAnsi="Times New Roman" w:cs="Times New Roman"/>
+          <w:sz w:val="24"/>
+          <w:szCs w:val="24"/>
+        </w:rPr>
       </w:pPr>
       <w:r>
+        <w:rPr>
+          <w:rFonts w:ascii="Times New Roman" w:hAnsi="Times New Roman" w:cs="Times New Roman"/>
+          <w:sz w:val="24"/>
+          <w:szCs w:val="24"/>
+        </w:rPr>
         <w:t>Register</w:t>
       </w:r>
     </w:p>
@@ -524,8 +474,18 @@
           <w:numId w:val="10"/>
         </w:numPr>
         <w:spacing w:after="160" w:line="254" w:lineRule="auto"/>
+        <w:rPr>
+          <w:rFonts w:ascii="Times New Roman" w:hAnsi="Times New Roman" w:cs="Times New Roman"/>
+          <w:sz w:val="24"/>
+          <w:szCs w:val="24"/>
+        </w:rPr>
       </w:pPr>
       <w:r>
+        <w:rPr>
+          <w:rFonts w:ascii="Times New Roman" w:hAnsi="Times New Roman" w:cs="Times New Roman"/>
+          <w:sz w:val="24"/>
+          <w:szCs w:val="24"/>
+        </w:rPr>
         <w:t>Login</w:t>
       </w:r>
     </w:p>
@@ -537,8 +497,18 @@
           <w:numId w:val="10"/>
         </w:numPr>
         <w:spacing w:after="160" w:line="254" w:lineRule="auto"/>
+        <w:rPr>
+          <w:rFonts w:ascii="Times New Roman" w:hAnsi="Times New Roman" w:cs="Times New Roman"/>
+          <w:sz w:val="24"/>
+          <w:szCs w:val="24"/>
+        </w:rPr>
       </w:pPr>
       <w:r>
+        <w:rPr>
+          <w:rFonts w:ascii="Times New Roman" w:hAnsi="Times New Roman" w:cs="Times New Roman"/>
+          <w:sz w:val="24"/>
+          <w:szCs w:val="24"/>
+        </w:rPr>
         <w:t>View the invite</w:t>
       </w:r>
     </w:p>
@@ -550,230 +520,21 @@
           <w:numId w:val="10"/>
         </w:numPr>
         <w:spacing w:after="160" w:line="254" w:lineRule="auto"/>
+        <w:rPr>
+          <w:rFonts w:ascii="Times New Roman" w:hAnsi="Times New Roman" w:cs="Times New Roman"/>
+          <w:sz w:val="24"/>
+          <w:szCs w:val="24"/>
+        </w:rPr>
       </w:pPr>
       <w:r>
+        <w:rPr>
+          <w:rFonts w:ascii="Times New Roman" w:hAnsi="Times New Roman" w:cs="Times New Roman"/>
+          <w:sz w:val="24"/>
+          <w:szCs w:val="24"/>
+        </w:rPr>
         <w:t>Similar functionalities as host</w:t>
       </w:r>
     </w:p>
-    <w:p>
-      <w:pPr>
-        <w:spacing w:after="160" w:line="254" w:lineRule="auto"/>
-        <w:rPr>
-          <w:rFonts w:ascii="Times New Roman" w:eastAsia="Times New Roman" w:hAnsi="Times New Roman" w:cs="Times New Roman"/>
-          <w:b/>
-          <w:sz w:val="24"/>
-          <w:szCs w:val="24"/>
-        </w:rPr>
-      </w:pPr>
-    </w:p>
-    <w:p>
-      <w:pPr>
-        <w:spacing w:after="160" w:line="254" w:lineRule="auto"/>
-        <w:rPr>
-          <w:rFonts w:ascii="Times New Roman" w:eastAsia="Times New Roman" w:hAnsi="Times New Roman" w:cs="Times New Roman"/>
-          <w:b/>
-          <w:sz w:val="24"/>
-          <w:szCs w:val="24"/>
-        </w:rPr>
-      </w:pPr>
-    </w:p>
-    <w:p>
-      <w:pPr>
-        <w:spacing w:after="160" w:line="254" w:lineRule="auto"/>
-        <w:rPr>
-          <w:rFonts w:ascii="Times New Roman" w:eastAsia="Times New Roman" w:hAnsi="Times New Roman" w:cs="Times New Roman"/>
-          <w:b/>
-          <w:sz w:val="24"/>
-          <w:szCs w:val="24"/>
-        </w:rPr>
-      </w:pPr>
-    </w:p>
-    <w:p>
-      <w:pPr>
-        <w:spacing w:after="160" w:line="254" w:lineRule="auto"/>
-        <w:rPr>
-          <w:rFonts w:ascii="Times New Roman" w:eastAsia="Times New Roman" w:hAnsi="Times New Roman" w:cs="Times New Roman"/>
-          <w:b/>
-          <w:sz w:val="24"/>
-          <w:szCs w:val="24"/>
-        </w:rPr>
-      </w:pPr>
-      <w:r>
-        <w:rPr>
-          <w:rFonts w:ascii="Times New Roman" w:eastAsia="Times New Roman" w:hAnsi="Times New Roman" w:cs="Times New Roman"/>
-          <w:b/>
-          <w:sz w:val="24"/>
-          <w:szCs w:val="24"/>
-        </w:rPr>
-        <w:t>Login Page:</w:t>
-      </w:r>
-    </w:p>
-    <w:p>
-      <w:pPr>
-        <w:spacing w:after="160" w:line="254" w:lineRule="auto"/>
-        <w:rPr>
-          <w:rFonts w:ascii="Times New Roman" w:eastAsia="Times New Roman" w:hAnsi="Times New Roman" w:cs="Times New Roman"/>
-          <w:b/>
-          <w:sz w:val="24"/>
-          <w:szCs w:val="24"/>
-        </w:rPr>
-      </w:pPr>
-      <w:r>
-        <w:rPr>
-          <w:rFonts w:ascii="Times New Roman" w:eastAsia="Times New Roman" w:hAnsi="Times New Roman" w:cs="Times New Roman"/>
-          <w:sz w:val="24"/>
-          <w:szCs w:val="24"/>
-        </w:rPr>
-        <w:t>This is the home page that pops when any user enters our website on the left side of the page we have images and on the right they can see the sign in option if the user is already registered user then they enter their username and password. If they are new users they can use the register option to create an account.</w:t>
-      </w:r>
-      <w:r>
-        <w:rPr>
-          <w:rFonts w:ascii="Times New Roman" w:eastAsia="Times New Roman" w:hAnsi="Times New Roman" w:cs="Times New Roman"/>
-          <w:b/>
-          <w:sz w:val="24"/>
-          <w:szCs w:val="24"/>
-        </w:rPr>
-        <w:t xml:space="preserve"> </w:t>
-      </w:r>
-      <w:r>
-        <w:rPr>
-          <w:rFonts w:ascii="Times New Roman" w:eastAsia="Times New Roman" w:hAnsi="Times New Roman" w:cs="Times New Roman"/>
-          <w:b/>
-          <w:noProof/>
-          <w:sz w:val="24"/>
-          <w:szCs w:val="24"/>
-          <w:lang w:val="en-US"/>
-        </w:rPr>
-        <w:drawing>
-          <wp:inline distT="114300" distB="114300" distL="114300" distR="114300" wp14:anchorId="19A92BF3" wp14:editId="0A07CD77">
-            <wp:extent cx="5943600" cy="3340100"/>
-            <wp:effectExtent l="0" t="0" r="0" b="0"/>
-            <wp:docPr id="15" name="image14.png"/>
-            <wp:cNvGraphicFramePr/>
-            <a:graphic xmlns:a="http://schemas.openxmlformats.org/drawingml/2006/main">
-              <a:graphicData uri="http://schemas.openxmlformats.org/drawingml/2006/picture">
-                <pic:pic xmlns:pic="http://schemas.openxmlformats.org/drawingml/2006/picture">
-                  <pic:nvPicPr>
-                    <pic:cNvPr id="0" name="image14.png"/>
-                    <pic:cNvPicPr preferRelativeResize="0"/>
-                  </pic:nvPicPr>
-                  <pic:blipFill>
-                    <a:blip r:embed="rId5"/>
-                    <a:srcRect/>
-                    <a:stretch>
-                      <a:fillRect/>
-                    </a:stretch>
-                  </pic:blipFill>
-                  <pic:spPr>
-                    <a:xfrm>
-                      <a:off x="0" y="0"/>
-                      <a:ext cx="5943600" cy="3340100"/>
-                    </a:xfrm>
-                    <a:prstGeom prst="rect">
-                      <a:avLst/>
-                    </a:prstGeom>
-                    <a:ln/>
-                  </pic:spPr>
-                </pic:pic>
-              </a:graphicData>
-            </a:graphic>
-          </wp:inline>
-        </w:drawing>
-      </w:r>
-    </w:p>
-    <w:p>
-      <w:pPr>
-        <w:spacing w:after="160" w:line="254" w:lineRule="auto"/>
-        <w:rPr>
-          <w:rFonts w:ascii="Times New Roman" w:eastAsia="Times New Roman" w:hAnsi="Times New Roman" w:cs="Times New Roman"/>
-          <w:b/>
-          <w:sz w:val="24"/>
-          <w:szCs w:val="24"/>
-        </w:rPr>
-      </w:pPr>
-      <w:r>
-        <w:rPr>
-          <w:rFonts w:ascii="Times New Roman" w:eastAsia="Times New Roman" w:hAnsi="Times New Roman" w:cs="Times New Roman"/>
-          <w:b/>
-          <w:sz w:val="24"/>
-          <w:szCs w:val="24"/>
-        </w:rPr>
-        <w:t>Register Page:</w:t>
-      </w:r>
-    </w:p>
-    <w:p>
-      <w:pPr>
-        <w:spacing w:after="160" w:line="254" w:lineRule="auto"/>
-        <w:rPr>
-          <w:rFonts w:ascii="Times New Roman" w:eastAsia="Times New Roman" w:hAnsi="Times New Roman" w:cs="Times New Roman"/>
-          <w:sz w:val="24"/>
-          <w:szCs w:val="24"/>
-        </w:rPr>
-      </w:pPr>
-      <w:r>
-        <w:rPr>
-          <w:rFonts w:ascii="Times New Roman" w:eastAsia="Times New Roman" w:hAnsi="Times New Roman" w:cs="Times New Roman"/>
-          <w:sz w:val="24"/>
-          <w:szCs w:val="24"/>
-        </w:rPr>
-        <w:t>When a new user tries to use our page he needs to register for our website to be able to create an event. Here the user needs to give his details like first name, last name, username, email and password as well as password.</w:t>
-      </w:r>
-    </w:p>
-    <w:p>
-      <w:pPr>
-        <w:spacing w:after="160" w:line="254" w:lineRule="auto"/>
-        <w:rPr>
-          <w:rFonts w:ascii="Times New Roman" w:eastAsia="Times New Roman" w:hAnsi="Times New Roman" w:cs="Times New Roman"/>
-          <w:sz w:val="28"/>
-          <w:szCs w:val="28"/>
-        </w:rPr>
-      </w:pPr>
-      <w:r>
-        <w:rPr>
-          <w:rFonts w:ascii="Times New Roman" w:eastAsia="Times New Roman" w:hAnsi="Times New Roman" w:cs="Times New Roman"/>
-          <w:noProof/>
-          <w:sz w:val="28"/>
-          <w:szCs w:val="28"/>
-          <w:lang w:val="en-US"/>
-        </w:rPr>
-        <w:drawing>
-          <wp:inline distT="114300" distB="114300" distL="114300" distR="114300" wp14:anchorId="0349A98B" wp14:editId="3BF9DA17">
-            <wp:extent cx="5943600" cy="3340100"/>
-            <wp:effectExtent l="0" t="0" r="0" b="0"/>
-            <wp:docPr id="13" name="image12.png"/>
-            <wp:cNvGraphicFramePr/>
-            <a:graphic xmlns:a="http://schemas.openxmlformats.org/drawingml/2006/main">
-              <a:graphicData uri="http://schemas.openxmlformats.org/drawingml/2006/picture">
-                <pic:pic xmlns:pic="http://schemas.openxmlformats.org/drawingml/2006/picture">
-                  <pic:nvPicPr>
-                    <pic:cNvPr id="0" name="image12.png"/>
-                    <pic:cNvPicPr preferRelativeResize="0"/>
-                  </pic:nvPicPr>
-                  <pic:blipFill>
-                    <a:blip r:embed="rId6"/>
-                    <a:srcRect/>
-                    <a:stretch>
-                      <a:fillRect/>
-                    </a:stretch>
-                  </pic:blipFill>
-                  <pic:spPr>
-                    <a:xfrm>
-                      <a:off x="0" y="0"/>
-                      <a:ext cx="5943600" cy="3340100"/>
-                    </a:xfrm>
-                    <a:prstGeom prst="rect">
-                      <a:avLst/>
-                    </a:prstGeom>
-                    <a:ln/>
-                  </pic:spPr>
-                </pic:pic>
-              </a:graphicData>
-            </a:graphic>
-          </wp:inline>
-        </w:drawing>
-      </w:r>
-    </w:p>
-    <w:p/>
     <w:sectPr>
       <w:pgSz w:w="12240" w:h="15840"/>
       <w:pgMar w:top="1440" w:right="1440" w:bottom="1440" w:left="1440" w:header="720" w:footer="720" w:gutter="0"/>

</xml_diff>